<commit_message>
tighten the date time range
</commit_message>
<xml_diff>
--- a/Documents/Questions.docx
+++ b/Documents/Questions.docx
@@ -43,8 +43,13 @@
       </w:r>
       <w:r>
         <w:br/>
-        <w:t>3. To get the intent – maybe :</w:t>
-      </w:r>
+        <w:t xml:space="preserve">3. To get the intent – </w:t>
+      </w:r>
+      <w:proofErr w:type="gramStart"/>
+      <w:r>
+        <w:t>maybe :</w:t>
+      </w:r>
+      <w:proofErr w:type="gramEnd"/>
       <w:r>
         <w:br/>
         <w:t xml:space="preserve"> </w:t>
@@ -90,8 +95,13 @@
       </w:r>
       <w:proofErr w:type="spellEnd"/>
       <w:r>
-        <w:t xml:space="preserve"> just the intent keyword.";</w:t>
-      </w:r>
+        <w:t xml:space="preserve"> just the intent keyword.</w:t>
+      </w:r>
+      <w:proofErr w:type="gramStart"/>
+      <w:r>
+        <w:t>";</w:t>
+      </w:r>
+      <w:proofErr w:type="gramEnd"/>
     </w:p>
     <w:p>
       <w:pPr>
@@ -139,11 +149,26 @@
       </w:r>
       <w:r>
         <w:br/>
-        <w:t>1. Add a simple transcribe op for the AI Jobs (currently its only created using the keyword detection and cc)</w:t>
+        <w:t xml:space="preserve">1. Add a simple transcribe op for the AI Jobs (currently </w:t>
+      </w:r>
+      <w:proofErr w:type="gramStart"/>
+      <w:r>
+        <w:t>its</w:t>
+      </w:r>
+      <w:proofErr w:type="gramEnd"/>
+      <w:r>
+        <w:t xml:space="preserve"> only created using the keyword detection and cc)</w:t>
       </w:r>
       <w:r>
         <w:br/>
-        <w:t>2.Improve the AI Jobs to take advantage of threads! Limit to whisper API!</w:t>
+      </w:r>
+      <w:proofErr w:type="gramStart"/>
+      <w:r>
+        <w:t>2.Improve</w:t>
+      </w:r>
+      <w:proofErr w:type="gramEnd"/>
+      <w:r>
+        <w:t xml:space="preserve"> the AI Jobs to take advantage of threads! Limit to whisper API!</w:t>
       </w:r>
       <w:r>
         <w:br/>
@@ -176,6 +201,27 @@
       <w:r>
         <w:t>?</w:t>
       </w:r>
+    </w:p>
+    <w:p>
+      <w:pPr>
+        <w:bidi w:val="0"/>
+      </w:pPr>
+      <w:r>
+        <w:br w:type="page"/>
+      </w:r>
+    </w:p>
+    <w:p>
+      <w:pPr>
+        <w:bidi w:val="0"/>
+      </w:pPr>
+      <w:r>
+        <w:br w:type="page"/>
+      </w:r>
+    </w:p>
+    <w:p>
+      <w:pPr>
+        <w:bidi w:val="0"/>
+      </w:pPr>
     </w:p>
     <w:sectPr>
       <w:pgSz w:w="11906" w:h="16838"/>

</xml_diff>